<commit_message>
Finished sections. Began adding styles for smaller devices
</commit_message>
<xml_diff>
--- a/omnifood contents/omnifood-content.docx
+++ b/omnifood contents/omnifood-content.docx
@@ -1,6 +1,6 @@
 
 <file path=word/document.xml><?xml version="1.0" encoding="utf-8"?>
-<w:document xmlns:wpc="http://schemas.microsoft.com/office/word/2010/wordprocessingCanvas" xmlns:mo="http://schemas.microsoft.com/office/mac/office/2008/main" xmlns:mc="http://schemas.openxmlformats.org/markup-compatibility/2006" xmlns:mv="urn:schemas-microsoft-com:mac:vml" xmlns:o="urn:schemas-microsoft-com:office:office" xmlns:r="http://schemas.openxmlformats.org/officeDocument/2006/relationships" xmlns:m="http://schemas.openxmlformats.org/officeDocument/2006/math" xmlns:v="urn:schemas-microsoft-com:vml" xmlns:wp14="http://schemas.microsoft.com/office/word/2010/wordprocessingDrawing" xmlns:wp="http://schemas.openxmlformats.org/drawingml/2006/wordprocessingDrawing" xmlns:w10="urn:schemas-microsoft-com:office:word" xmlns:w="http://schemas.openxmlformats.org/wordprocessingml/2006/main" xmlns:w14="http://schemas.microsoft.com/office/word/2010/wordml" xmlns:w15="http://schemas.microsoft.com/office/word/2012/wordml" xmlns:wpg="http://schemas.microsoft.com/office/word/2010/wordprocessingGroup" xmlns:wpi="http://schemas.microsoft.com/office/word/2010/wordprocessingInk" xmlns:wne="http://schemas.microsoft.com/office/word/2006/wordml" xmlns:wps="http://schemas.microsoft.com/office/word/2010/wordprocessingShape" mc:Ignorable="w14 w15 wp14">
+<w:document xmlns:wpc="http://schemas.microsoft.com/office/word/2010/wordprocessingCanvas" xmlns:cx="http://schemas.microsoft.com/office/drawing/2014/chartex" xmlns:cx1="http://schemas.microsoft.com/office/drawing/2015/9/8/chartex" xmlns:cx2="http://schemas.microsoft.com/office/drawing/2015/10/21/chartex" xmlns:cx3="http://schemas.microsoft.com/office/drawing/2016/5/9/chartex" xmlns:cx4="http://schemas.microsoft.com/office/drawing/2016/5/10/chartex" xmlns:cx5="http://schemas.microsoft.com/office/drawing/2016/5/11/chartex" xmlns:cx6="http://schemas.microsoft.com/office/drawing/2016/5/12/chartex" xmlns:cx7="http://schemas.microsoft.com/office/drawing/2016/5/13/chartex" xmlns:cx8="http://schemas.microsoft.com/office/drawing/2016/5/14/chartex" xmlns:mc="http://schemas.openxmlformats.org/markup-compatibility/2006" xmlns:aink="http://schemas.microsoft.com/office/drawing/2016/ink" xmlns:am3d="http://schemas.microsoft.com/office/drawing/2017/model3d" xmlns:o="urn:schemas-microsoft-com:office:office" xmlns:r="http://schemas.openxmlformats.org/officeDocument/2006/relationships" xmlns:m="http://schemas.openxmlformats.org/officeDocument/2006/math" xmlns:v="urn:schemas-microsoft-com:vml" xmlns:wp14="http://schemas.microsoft.com/office/word/2010/wordprocessingDrawing" xmlns:wp="http://schemas.openxmlformats.org/drawingml/2006/wordprocessingDrawing" xmlns:w10="urn:schemas-microsoft-com:office:word" xmlns:w="http://schemas.openxmlformats.org/wordprocessingml/2006/main" xmlns:w14="http://schemas.microsoft.com/office/word/2010/wordml" xmlns:w15="http://schemas.microsoft.com/office/word/2012/wordml" xmlns:w16cid="http://schemas.microsoft.com/office/word/2016/wordml/cid" xmlns:w16se="http://schemas.microsoft.com/office/word/2015/wordml/symex" xmlns:wpg="http://schemas.microsoft.com/office/word/2010/wordprocessingGroup" xmlns:wpi="http://schemas.microsoft.com/office/word/2010/wordprocessingInk" xmlns:wne="http://schemas.microsoft.com/office/word/2006/wordml" xmlns:wps="http://schemas.microsoft.com/office/word/2010/wordprocessingShape" mc:Ignorable="w14 w15 w16se w16cid wp14">
   <w:body>
     <w:p>
       <w:pPr>
@@ -36,58 +36,7 @@
         <w:rPr>
           <w:rFonts w:ascii="Arial" w:hAnsi="Arial" w:cs="Arial"/>
         </w:rPr>
-        <w:t>1. Food delivery (Section 1)</w:t>
-      </w:r>
-    </w:p>
-    <w:p>
-      <w:pPr>
-        <w:widowControl w:val="0"/>
-        <w:autoSpaceDE w:val="0"/>
-        <w:autoSpaceDN w:val="0"/>
-        <w:adjustRightInd w:val="0"/>
-        <w:rPr>
-          <w:rFonts w:ascii="Arial" w:hAnsi="Arial" w:cs="Arial"/>
-        </w:rPr>
-      </w:pPr>
-      <w:r>
-        <w:rPr>
-          <w:rFonts w:ascii="Arial" w:hAnsi="Arial" w:cs="Arial"/>
-        </w:rPr>
-        <w:t>2. How it works (Section 3)</w:t>
-      </w:r>
-    </w:p>
-    <w:p>
-      <w:pPr>
-        <w:widowControl w:val="0"/>
-        <w:autoSpaceDE w:val="0"/>
-        <w:autoSpaceDN w:val="0"/>
-        <w:adjustRightInd w:val="0"/>
-        <w:rPr>
-          <w:rFonts w:ascii="Arial" w:hAnsi="Arial" w:cs="Arial"/>
-        </w:rPr>
-      </w:pPr>
-      <w:r>
-        <w:rPr>
-          <w:rFonts w:ascii="Arial" w:hAnsi="Arial" w:cs="Arial"/>
-        </w:rPr>
-        <w:t>3. Our cities (Section 4)</w:t>
-      </w:r>
-    </w:p>
-    <w:p>
-      <w:pPr>
-        <w:widowControl w:val="0"/>
-        <w:autoSpaceDE w:val="0"/>
-        <w:autoSpaceDN w:val="0"/>
-        <w:adjustRightInd w:val="0"/>
-        <w:rPr>
-          <w:rFonts w:ascii="Arial" w:hAnsi="Arial" w:cs="Arial"/>
-        </w:rPr>
-      </w:pPr>
-      <w:r>
-        <w:rPr>
-          <w:rFonts w:ascii="Arial" w:hAnsi="Arial" w:cs="Arial"/>
-        </w:rPr>
-        <w:t>4. Sign up (Section 6)</w:t>
+        <w:t>35</w:t>
       </w:r>
     </w:p>
     <w:p>
@@ -336,13 +285,39 @@
         </w:rPr>
         <w:t>’</w:t>
       </w:r>
-      <w:bookmarkStart w:id="0" w:name="_GoBack"/>
-      <w:bookmarkEnd w:id="0"/>
-      <w:r>
-        <w:rPr>
-          <w:rFonts w:ascii="Arial" w:hAnsi="Arial" w:cs="Arial"/>
-        </w:rPr>
-        <w:t>re Omnifood, your new premium food delivery service. We know you’re always busy. No time for cooking. So let us take care of that, we’re really good at it, we promise!</w:t>
+      <w:r>
+        <w:rPr>
+          <w:rFonts w:ascii="Arial" w:hAnsi="Arial" w:cs="Arial"/>
+        </w:rPr>
+        <w:t xml:space="preserve">re </w:t>
+      </w:r>
+      <w:proofErr w:type="spellStart"/>
+      <w:r>
+        <w:rPr>
+          <w:rFonts w:ascii="Arial" w:hAnsi="Arial" w:cs="Arial"/>
+        </w:rPr>
+        <w:t>Omnifood</w:t>
+      </w:r>
+      <w:proofErr w:type="spellEnd"/>
+      <w:r>
+        <w:rPr>
+          <w:rFonts w:ascii="Arial" w:hAnsi="Arial" w:cs="Arial"/>
+        </w:rPr>
+        <w:t xml:space="preserve">, your new premium food delivery service. We know you’re always busy. No time for cooking. </w:t>
+      </w:r>
+      <w:proofErr w:type="gramStart"/>
+      <w:r>
+        <w:rPr>
+          <w:rFonts w:ascii="Arial" w:hAnsi="Arial" w:cs="Arial"/>
+        </w:rPr>
+        <w:t>So</w:t>
+      </w:r>
+      <w:proofErr w:type="gramEnd"/>
+      <w:r>
+        <w:rPr>
+          <w:rFonts w:ascii="Arial" w:hAnsi="Arial" w:cs="Arial"/>
+        </w:rPr>
+        <w:t xml:space="preserve"> let us take care of that, we’re really good at it, we promise!</w:t>
       </w:r>
     </w:p>
     <w:p>
@@ -669,8 +644,21 @@
         <w:rPr>
           <w:rFonts w:ascii="Arial" w:hAnsi="Arial" w:cs="Arial"/>
         </w:rPr>
-        <w:lastRenderedPageBreak/>
-        <w:t>Simple italian pizza with cherry tomatoes</w:t>
+        <w:t xml:space="preserve">Simple </w:t>
+      </w:r>
+      <w:proofErr w:type="spellStart"/>
+      <w:r>
+        <w:rPr>
+          <w:rFonts w:ascii="Arial" w:hAnsi="Arial" w:cs="Arial"/>
+        </w:rPr>
+        <w:t>italian</w:t>
+      </w:r>
+      <w:proofErr w:type="spellEnd"/>
+      <w:r>
+        <w:rPr>
+          <w:rFonts w:ascii="Arial" w:hAnsi="Arial" w:cs="Arial"/>
+        </w:rPr>
+        <w:t xml:space="preserve"> pizza with cherry tomatoes</w:t>
       </w:r>
       <w:r>
         <w:rPr>
@@ -762,6 +750,7 @@
         <w:rPr>
           <w:rFonts w:ascii="Arial" w:hAnsi="Arial" w:cs="Arial"/>
         </w:rPr>
+        <w:lastRenderedPageBreak/>
         <w:t>Paleo beef steak with vegetables</w:t>
       </w:r>
     </w:p>
@@ -1208,8 +1197,16 @@
         <w:rPr>
           <w:rFonts w:ascii="Arial" w:hAnsi="Arial" w:cs="Arial"/>
         </w:rPr>
-        <w:t>@omnifood_lx</w:t>
-      </w:r>
+        <w:t>@</w:t>
+      </w:r>
+      <w:proofErr w:type="spellStart"/>
+      <w:r>
+        <w:rPr>
+          <w:rFonts w:ascii="Arial" w:hAnsi="Arial" w:cs="Arial"/>
+        </w:rPr>
+        <w:t>omnifood_lx</w:t>
+      </w:r>
+      <w:proofErr w:type="spellEnd"/>
     </w:p>
     <w:p>
       <w:pPr>
@@ -1290,8 +1287,16 @@
         <w:rPr>
           <w:rFonts w:ascii="Arial" w:hAnsi="Arial" w:cs="Arial"/>
         </w:rPr>
-        <w:t>@omnifood_sf</w:t>
-      </w:r>
+        <w:t>@</w:t>
+      </w:r>
+      <w:proofErr w:type="spellStart"/>
+      <w:r>
+        <w:rPr>
+          <w:rFonts w:ascii="Arial" w:hAnsi="Arial" w:cs="Arial"/>
+        </w:rPr>
+        <w:t>omnifood_sf</w:t>
+      </w:r>
+      <w:proofErr w:type="spellEnd"/>
     </w:p>
     <w:p>
       <w:pPr>
@@ -1372,8 +1377,16 @@
         <w:rPr>
           <w:rFonts w:ascii="Arial" w:hAnsi="Arial" w:cs="Arial"/>
         </w:rPr>
-        <w:t>@omnifood_berlin</w:t>
-      </w:r>
+        <w:t>@</w:t>
+      </w:r>
+      <w:proofErr w:type="spellStart"/>
+      <w:r>
+        <w:rPr>
+          <w:rFonts w:ascii="Arial" w:hAnsi="Arial" w:cs="Arial"/>
+        </w:rPr>
+        <w:t>omnifood_berlin</w:t>
+      </w:r>
+      <w:proofErr w:type="spellEnd"/>
     </w:p>
     <w:p>
       <w:pPr>
@@ -1454,8 +1467,16 @@
         <w:rPr>
           <w:rFonts w:ascii="Arial" w:hAnsi="Arial" w:cs="Arial"/>
         </w:rPr>
-        <w:t>@omnifood_london</w:t>
-      </w:r>
+        <w:t>@</w:t>
+      </w:r>
+      <w:proofErr w:type="spellStart"/>
+      <w:r>
+        <w:rPr>
+          <w:rFonts w:ascii="Arial" w:hAnsi="Arial" w:cs="Arial"/>
+        </w:rPr>
+        <w:t>omnifood_london</w:t>
+      </w:r>
+      <w:proofErr w:type="spellEnd"/>
     </w:p>
     <w:p>
       <w:pPr>
@@ -1578,11 +1599,33 @@
           <w:rFonts w:ascii="Arial" w:hAnsi="Arial" w:cs="Arial"/>
         </w:rPr>
       </w:pPr>
-      <w:r>
-        <w:rPr>
-          <w:rFonts w:ascii="Arial" w:hAnsi="Arial" w:cs="Arial"/>
-        </w:rPr>
-        <w:t>Omnifood is just awesome! I just launched a startup which leaves me with no time for cooking, so Omnifood is a life-saver. Now that I got used to it, I couldn't live without my daily meals!</w:t>
+      <w:proofErr w:type="spellStart"/>
+      <w:r>
+        <w:rPr>
+          <w:rFonts w:ascii="Arial" w:hAnsi="Arial" w:cs="Arial"/>
+        </w:rPr>
+        <w:t>Omnifood</w:t>
+      </w:r>
+      <w:proofErr w:type="spellEnd"/>
+      <w:r>
+        <w:rPr>
+          <w:rFonts w:ascii="Arial" w:hAnsi="Arial" w:cs="Arial"/>
+        </w:rPr>
+        <w:t xml:space="preserve"> is just awesome! I just launched a startup which leaves me with no time for cooking, so </w:t>
+      </w:r>
+      <w:proofErr w:type="spellStart"/>
+      <w:r>
+        <w:rPr>
+          <w:rFonts w:ascii="Arial" w:hAnsi="Arial" w:cs="Arial"/>
+        </w:rPr>
+        <w:t>Omnifood</w:t>
+      </w:r>
+      <w:proofErr w:type="spellEnd"/>
+      <w:r>
+        <w:rPr>
+          <w:rFonts w:ascii="Arial" w:hAnsi="Arial" w:cs="Arial"/>
+        </w:rPr>
+        <w:t xml:space="preserve"> is a life-saver. Now that I got used to it, I couldn't live without my daily meals!</w:t>
       </w:r>
     </w:p>
     <w:p>
@@ -1623,11 +1666,33 @@
           <w:rFonts w:ascii="Arial" w:hAnsi="Arial" w:cs="Arial"/>
         </w:rPr>
       </w:pPr>
-      <w:r>
-        <w:rPr>
-          <w:rFonts w:ascii="Arial" w:hAnsi="Arial" w:cs="Arial"/>
-        </w:rPr>
-        <w:t>Inexpensive, healthy and great-tasting meals, delivered right to my home. We have lots of food delivery here in Lisbon, but no one comes even close to Omifood. Me and my family are so in love!</w:t>
+      <w:proofErr w:type="gramStart"/>
+      <w:r>
+        <w:rPr>
+          <w:rFonts w:ascii="Arial" w:hAnsi="Arial" w:cs="Arial"/>
+        </w:rPr>
+        <w:t>Inexpensive, healthy and great-tasting meals,</w:t>
+      </w:r>
+      <w:proofErr w:type="gramEnd"/>
+      <w:r>
+        <w:rPr>
+          <w:rFonts w:ascii="Arial" w:hAnsi="Arial" w:cs="Arial"/>
+        </w:rPr>
+        <w:t xml:space="preserve"> delivered right to my home. We have lots of food delivery here in Lisbon, but no one comes even close to </w:t>
+      </w:r>
+      <w:proofErr w:type="spellStart"/>
+      <w:r>
+        <w:rPr>
+          <w:rFonts w:ascii="Arial" w:hAnsi="Arial" w:cs="Arial"/>
+        </w:rPr>
+        <w:t>Omifood</w:t>
+      </w:r>
+      <w:proofErr w:type="spellEnd"/>
+      <w:r>
+        <w:rPr>
+          <w:rFonts w:ascii="Arial" w:hAnsi="Arial" w:cs="Arial"/>
+        </w:rPr>
+        <w:t>. Me and my family are so in love!</w:t>
       </w:r>
     </w:p>
     <w:p>
@@ -1672,7 +1737,35 @@
         <w:rPr>
           <w:rFonts w:ascii="Arial" w:hAnsi="Arial" w:cs="Arial"/>
         </w:rPr>
-        <w:t>I was looking for a quick and easy food delivery service in San Franciso. I tried a lot of them and ended up with Omnifood. Best food delivery service in the Bay Area. Keep up the great work!</w:t>
+        <w:t xml:space="preserve">I was looking for a quick and easy food delivery service in San </w:t>
+      </w:r>
+      <w:proofErr w:type="spellStart"/>
+      <w:r>
+        <w:rPr>
+          <w:rFonts w:ascii="Arial" w:hAnsi="Arial" w:cs="Arial"/>
+        </w:rPr>
+        <w:t>Franciso</w:t>
+      </w:r>
+      <w:proofErr w:type="spellEnd"/>
+      <w:r>
+        <w:rPr>
+          <w:rFonts w:ascii="Arial" w:hAnsi="Arial" w:cs="Arial"/>
+        </w:rPr>
+        <w:t xml:space="preserve">. I tried a lot of them and ended up with </w:t>
+      </w:r>
+      <w:proofErr w:type="spellStart"/>
+      <w:r>
+        <w:rPr>
+          <w:rFonts w:ascii="Arial" w:hAnsi="Arial" w:cs="Arial"/>
+        </w:rPr>
+        <w:t>Omnifood</w:t>
+      </w:r>
+      <w:proofErr w:type="spellEnd"/>
+      <w:r>
+        <w:rPr>
+          <w:rFonts w:ascii="Arial" w:hAnsi="Arial" w:cs="Arial"/>
+        </w:rPr>
+        <w:t>. Best food delivery service in the Bay Area. Keep up the great work!</w:t>
       </w:r>
     </w:p>
     <w:p>
@@ -2160,6 +2253,201 @@
         <w:autoSpaceDE w:val="0"/>
         <w:autoSpaceDN w:val="0"/>
         <w:adjustRightInd w:val="0"/>
+        <w:rPr>
+          <w:rFonts w:ascii="Arial" w:hAnsi="Arial" w:cs="Arial"/>
+        </w:rPr>
+      </w:pPr>
+    </w:p>
+    <w:p>
+      <w:pPr>
+        <w:widowControl w:val="0"/>
+        <w:autoSpaceDE w:val="0"/>
+        <w:autoSpaceDN w:val="0"/>
+        <w:adjustRightInd w:val="0"/>
+        <w:rPr>
+          <w:rFonts w:ascii="Arial" w:hAnsi="Arial" w:cs="Arial"/>
+        </w:rPr>
+      </w:pPr>
+    </w:p>
+    <w:p>
+      <w:pPr>
+        <w:widowControl w:val="0"/>
+        <w:autoSpaceDE w:val="0"/>
+        <w:autoSpaceDN w:val="0"/>
+        <w:adjustRightInd w:val="0"/>
+        <w:rPr>
+          <w:rFonts w:ascii="Arial" w:hAnsi="Arial" w:cs="Arial"/>
+        </w:rPr>
+      </w:pPr>
+    </w:p>
+    <w:p>
+      <w:pPr>
+        <w:widowControl w:val="0"/>
+        <w:autoSpaceDE w:val="0"/>
+        <w:autoSpaceDN w:val="0"/>
+        <w:adjustRightInd w:val="0"/>
+        <w:rPr>
+          <w:rFonts w:ascii="Arial" w:hAnsi="Arial" w:cs="Arial"/>
+        </w:rPr>
+      </w:pPr>
+      <w:bookmarkStart w:id="0" w:name="_GoBack"/>
+      <w:bookmarkEnd w:id="0"/>
+      <w:r>
+        <w:rPr>
+          <w:rFonts w:ascii="Arial" w:hAnsi="Arial" w:cs="Arial"/>
+        </w:rPr>
+        <w:t>Section 7: Contact form</w:t>
+      </w:r>
+    </w:p>
+    <w:p>
+      <w:pPr>
+        <w:widowControl w:val="0"/>
+        <w:autoSpaceDE w:val="0"/>
+        <w:autoSpaceDN w:val="0"/>
+        <w:adjustRightInd w:val="0"/>
+        <w:rPr>
+          <w:rFonts w:ascii="Arial" w:hAnsi="Arial" w:cs="Arial"/>
+        </w:rPr>
+      </w:pPr>
+      <w:r>
+        <w:rPr>
+          <w:rFonts w:ascii="Arial" w:hAnsi="Arial" w:cs="Arial"/>
+        </w:rPr>
+        <w:t>Title: We're happy to hear from you</w:t>
+      </w:r>
+    </w:p>
+    <w:p>
+      <w:pPr>
+        <w:widowControl w:val="0"/>
+        <w:autoSpaceDE w:val="0"/>
+        <w:autoSpaceDN w:val="0"/>
+        <w:adjustRightInd w:val="0"/>
+        <w:rPr>
+          <w:rFonts w:ascii="Arial" w:hAnsi="Arial" w:cs="Arial"/>
+        </w:rPr>
+      </w:pPr>
+    </w:p>
+    <w:p>
+      <w:pPr>
+        <w:widowControl w:val="0"/>
+        <w:autoSpaceDE w:val="0"/>
+        <w:autoSpaceDN w:val="0"/>
+        <w:adjustRightInd w:val="0"/>
+        <w:rPr>
+          <w:rFonts w:ascii="Arial" w:hAnsi="Arial" w:cs="Arial"/>
+        </w:rPr>
+      </w:pPr>
+      <w:r>
+        <w:rPr>
+          <w:rFonts w:ascii="Arial" w:hAnsi="Arial" w:cs="Arial"/>
+          <w:i/>
+          <w:iCs/>
+        </w:rPr>
+        <w:t>Fields to include:</w:t>
+      </w:r>
+    </w:p>
+    <w:p>
+      <w:pPr>
+        <w:widowControl w:val="0"/>
+        <w:autoSpaceDE w:val="0"/>
+        <w:autoSpaceDN w:val="0"/>
+        <w:adjustRightInd w:val="0"/>
+        <w:rPr>
+          <w:rFonts w:ascii="Arial" w:hAnsi="Arial" w:cs="Arial"/>
+        </w:rPr>
+      </w:pPr>
+      <w:r>
+        <w:rPr>
+          <w:rFonts w:ascii="Arial" w:hAnsi="Arial" w:cs="Arial"/>
+        </w:rPr>
+        <w:t>Name</w:t>
+      </w:r>
+    </w:p>
+    <w:p>
+      <w:pPr>
+        <w:widowControl w:val="0"/>
+        <w:autoSpaceDE w:val="0"/>
+        <w:autoSpaceDN w:val="0"/>
+        <w:adjustRightInd w:val="0"/>
+        <w:rPr>
+          <w:rFonts w:ascii="Arial" w:hAnsi="Arial" w:cs="Arial"/>
+        </w:rPr>
+      </w:pPr>
+      <w:r>
+        <w:rPr>
+          <w:rFonts w:ascii="Arial" w:hAnsi="Arial" w:cs="Arial"/>
+        </w:rPr>
+        <w:t>Email</w:t>
+      </w:r>
+    </w:p>
+    <w:p>
+      <w:pPr>
+        <w:widowControl w:val="0"/>
+        <w:autoSpaceDE w:val="0"/>
+        <w:autoSpaceDN w:val="0"/>
+        <w:adjustRightInd w:val="0"/>
+        <w:rPr>
+          <w:rFonts w:ascii="Arial" w:hAnsi="Arial" w:cs="Arial"/>
+        </w:rPr>
+      </w:pPr>
+      <w:r>
+        <w:rPr>
+          <w:rFonts w:ascii="Arial" w:hAnsi="Arial" w:cs="Arial"/>
+        </w:rPr>
+        <w:t>How did you find us?</w:t>
+      </w:r>
+    </w:p>
+    <w:p>
+      <w:pPr>
+        <w:widowControl w:val="0"/>
+        <w:autoSpaceDE w:val="0"/>
+        <w:autoSpaceDN w:val="0"/>
+        <w:adjustRightInd w:val="0"/>
+        <w:rPr>
+          <w:rFonts w:ascii="Arial" w:hAnsi="Arial" w:cs="Arial"/>
+        </w:rPr>
+      </w:pPr>
+      <w:r>
+        <w:rPr>
+          <w:rFonts w:ascii="Arial" w:hAnsi="Arial" w:cs="Arial"/>
+        </w:rPr>
+        <w:t>Newsletter</w:t>
+      </w:r>
+    </w:p>
+    <w:p>
+      <w:pPr>
+        <w:widowControl w:val="0"/>
+        <w:autoSpaceDE w:val="0"/>
+        <w:autoSpaceDN w:val="0"/>
+        <w:adjustRightInd w:val="0"/>
+        <w:rPr>
+          <w:rFonts w:ascii="Arial" w:hAnsi="Arial" w:cs="Arial"/>
+        </w:rPr>
+      </w:pPr>
+      <w:r>
+        <w:rPr>
+          <w:rFonts w:ascii="Arial" w:hAnsi="Arial" w:cs="Arial"/>
+        </w:rPr>
+        <w:t>Drop us a line</w:t>
+      </w:r>
+    </w:p>
+    <w:p>
+      <w:pPr>
+        <w:widowControl w:val="0"/>
+        <w:autoSpaceDE w:val="0"/>
+        <w:autoSpaceDN w:val="0"/>
+        <w:adjustRightInd w:val="0"/>
+        <w:rPr>
+          <w:rFonts w:ascii="Arial" w:hAnsi="Arial" w:cs="Arial"/>
+        </w:rPr>
+      </w:pPr>
+    </w:p>
+    <w:p>
+      <w:pPr>
+        <w:widowControl w:val="0"/>
+        <w:autoSpaceDE w:val="0"/>
+        <w:autoSpaceDN w:val="0"/>
+        <w:adjustRightInd w:val="0"/>
         <w:outlineLvl w:val="0"/>
         <w:rPr>
           <w:rFonts w:ascii="Arial" w:hAnsi="Arial" w:cs="Arial"/>
@@ -2171,7 +2459,7 @@
           <w:b/>
           <w:bCs/>
         </w:rPr>
-        <w:t>Section 7: Contact form</w:t>
+        <w:t>Section 8: Footer</w:t>
       </w:r>
     </w:p>
     <w:p>
@@ -2191,7 +2479,7 @@
           <w:b/>
           <w:bCs/>
         </w:rPr>
-        <w:t>Title: We're happy to hear from you</w:t>
+        <w:t>Title: None</w:t>
       </w:r>
     </w:p>
     <w:p>
@@ -2221,92 +2509,92 @@
           <w:i/>
           <w:iCs/>
         </w:rPr>
-        <w:t>Fields to include:</w:t>
-      </w:r>
-    </w:p>
-    <w:p>
-      <w:pPr>
-        <w:widowControl w:val="0"/>
-        <w:autoSpaceDE w:val="0"/>
-        <w:autoSpaceDN w:val="0"/>
-        <w:adjustRightInd w:val="0"/>
-        <w:rPr>
-          <w:rFonts w:ascii="Arial" w:hAnsi="Arial" w:cs="Arial"/>
-        </w:rPr>
-      </w:pPr>
-      <w:r>
-        <w:rPr>
-          <w:rFonts w:ascii="Arial" w:hAnsi="Arial" w:cs="Arial"/>
-        </w:rPr>
-        <w:t>Name</w:t>
-      </w:r>
-    </w:p>
-    <w:p>
-      <w:pPr>
-        <w:widowControl w:val="0"/>
-        <w:autoSpaceDE w:val="0"/>
-        <w:autoSpaceDN w:val="0"/>
-        <w:adjustRightInd w:val="0"/>
-        <w:rPr>
-          <w:rFonts w:ascii="Arial" w:hAnsi="Arial" w:cs="Arial"/>
-        </w:rPr>
-      </w:pPr>
-      <w:r>
-        <w:rPr>
-          <w:rFonts w:ascii="Arial" w:hAnsi="Arial" w:cs="Arial"/>
-        </w:rPr>
-        <w:t>Email</w:t>
-      </w:r>
-    </w:p>
-    <w:p>
-      <w:pPr>
-        <w:widowControl w:val="0"/>
-        <w:autoSpaceDE w:val="0"/>
-        <w:autoSpaceDN w:val="0"/>
-        <w:adjustRightInd w:val="0"/>
-        <w:rPr>
-          <w:rFonts w:ascii="Arial" w:hAnsi="Arial" w:cs="Arial"/>
-        </w:rPr>
-      </w:pPr>
-      <w:r>
-        <w:rPr>
-          <w:rFonts w:ascii="Arial" w:hAnsi="Arial" w:cs="Arial"/>
-        </w:rPr>
-        <w:t>How did you find us?</w:t>
-      </w:r>
-    </w:p>
-    <w:p>
-      <w:pPr>
-        <w:widowControl w:val="0"/>
-        <w:autoSpaceDE w:val="0"/>
-        <w:autoSpaceDN w:val="0"/>
-        <w:adjustRightInd w:val="0"/>
-        <w:rPr>
-          <w:rFonts w:ascii="Arial" w:hAnsi="Arial" w:cs="Arial"/>
-        </w:rPr>
-      </w:pPr>
-      <w:r>
-        <w:rPr>
-          <w:rFonts w:ascii="Arial" w:hAnsi="Arial" w:cs="Arial"/>
-        </w:rPr>
-        <w:t>Newsletter</w:t>
-      </w:r>
-    </w:p>
-    <w:p>
-      <w:pPr>
-        <w:widowControl w:val="0"/>
-        <w:autoSpaceDE w:val="0"/>
-        <w:autoSpaceDN w:val="0"/>
-        <w:adjustRightInd w:val="0"/>
-        <w:rPr>
-          <w:rFonts w:ascii="Arial" w:hAnsi="Arial" w:cs="Arial"/>
-        </w:rPr>
-      </w:pPr>
-      <w:r>
-        <w:rPr>
-          <w:rFonts w:ascii="Arial" w:hAnsi="Arial" w:cs="Arial"/>
-        </w:rPr>
-        <w:t>Drop us a line</w:t>
+        <w:t>Navigation:</w:t>
+      </w:r>
+    </w:p>
+    <w:p>
+      <w:pPr>
+        <w:widowControl w:val="0"/>
+        <w:autoSpaceDE w:val="0"/>
+        <w:autoSpaceDN w:val="0"/>
+        <w:adjustRightInd w:val="0"/>
+        <w:rPr>
+          <w:rFonts w:ascii="Arial" w:hAnsi="Arial" w:cs="Arial"/>
+        </w:rPr>
+      </w:pPr>
+      <w:r>
+        <w:rPr>
+          <w:rFonts w:ascii="Arial" w:hAnsi="Arial" w:cs="Arial"/>
+        </w:rPr>
+        <w:t>1. About us</w:t>
+      </w:r>
+    </w:p>
+    <w:p>
+      <w:pPr>
+        <w:widowControl w:val="0"/>
+        <w:autoSpaceDE w:val="0"/>
+        <w:autoSpaceDN w:val="0"/>
+        <w:adjustRightInd w:val="0"/>
+        <w:rPr>
+          <w:rFonts w:ascii="Arial" w:hAnsi="Arial" w:cs="Arial"/>
+        </w:rPr>
+      </w:pPr>
+      <w:r>
+        <w:rPr>
+          <w:rFonts w:ascii="Arial" w:hAnsi="Arial" w:cs="Arial"/>
+        </w:rPr>
+        <w:t>2. Blog</w:t>
+      </w:r>
+    </w:p>
+    <w:p>
+      <w:pPr>
+        <w:widowControl w:val="0"/>
+        <w:autoSpaceDE w:val="0"/>
+        <w:autoSpaceDN w:val="0"/>
+        <w:adjustRightInd w:val="0"/>
+        <w:rPr>
+          <w:rFonts w:ascii="Arial" w:hAnsi="Arial" w:cs="Arial"/>
+        </w:rPr>
+      </w:pPr>
+      <w:r>
+        <w:rPr>
+          <w:rFonts w:ascii="Arial" w:hAnsi="Arial" w:cs="Arial"/>
+        </w:rPr>
+        <w:t>3. Press</w:t>
+      </w:r>
+    </w:p>
+    <w:p>
+      <w:pPr>
+        <w:widowControl w:val="0"/>
+        <w:autoSpaceDE w:val="0"/>
+        <w:autoSpaceDN w:val="0"/>
+        <w:adjustRightInd w:val="0"/>
+        <w:rPr>
+          <w:rFonts w:ascii="Arial" w:hAnsi="Arial" w:cs="Arial"/>
+        </w:rPr>
+      </w:pPr>
+      <w:r>
+        <w:rPr>
+          <w:rFonts w:ascii="Arial" w:hAnsi="Arial" w:cs="Arial"/>
+        </w:rPr>
+        <w:t>4. iOS App</w:t>
+      </w:r>
+    </w:p>
+    <w:p>
+      <w:pPr>
+        <w:widowControl w:val="0"/>
+        <w:autoSpaceDE w:val="0"/>
+        <w:autoSpaceDN w:val="0"/>
+        <w:adjustRightInd w:val="0"/>
+        <w:rPr>
+          <w:rFonts w:ascii="Arial" w:hAnsi="Arial" w:cs="Arial"/>
+        </w:rPr>
+      </w:pPr>
+      <w:r>
+        <w:rPr>
+          <w:rFonts w:ascii="Arial" w:hAnsi="Arial" w:cs="Arial"/>
+        </w:rPr>
+        <w:t>5. Android App</w:t>
       </w:r>
     </w:p>
     <w:p>
@@ -2334,174 +2622,22 @@
       <w:r>
         <w:rPr>
           <w:rFonts w:ascii="Arial" w:hAnsi="Arial" w:cs="Arial"/>
-          <w:b/>
-          <w:bCs/>
-        </w:rPr>
-        <w:t>Section 8: Footer</w:t>
-      </w:r>
-    </w:p>
-    <w:p>
-      <w:pPr>
-        <w:widowControl w:val="0"/>
-        <w:autoSpaceDE w:val="0"/>
-        <w:autoSpaceDN w:val="0"/>
-        <w:adjustRightInd w:val="0"/>
-        <w:outlineLvl w:val="0"/>
-        <w:rPr>
-          <w:rFonts w:ascii="Arial" w:hAnsi="Arial" w:cs="Arial"/>
-        </w:rPr>
-      </w:pPr>
-      <w:r>
-        <w:rPr>
-          <w:rFonts w:ascii="Arial" w:hAnsi="Arial" w:cs="Arial"/>
-          <w:b/>
-          <w:bCs/>
-        </w:rPr>
-        <w:t>Title: None</w:t>
-      </w:r>
-    </w:p>
-    <w:p>
-      <w:pPr>
-        <w:widowControl w:val="0"/>
-        <w:autoSpaceDE w:val="0"/>
-        <w:autoSpaceDN w:val="0"/>
-        <w:adjustRightInd w:val="0"/>
-        <w:rPr>
-          <w:rFonts w:ascii="Arial" w:hAnsi="Arial" w:cs="Arial"/>
-        </w:rPr>
-      </w:pPr>
-    </w:p>
-    <w:p>
-      <w:pPr>
-        <w:widowControl w:val="0"/>
-        <w:autoSpaceDE w:val="0"/>
-        <w:autoSpaceDN w:val="0"/>
-        <w:adjustRightInd w:val="0"/>
-        <w:rPr>
-          <w:rFonts w:ascii="Arial" w:hAnsi="Arial" w:cs="Arial"/>
-        </w:rPr>
-      </w:pPr>
-      <w:r>
-        <w:rPr>
-          <w:rFonts w:ascii="Arial" w:hAnsi="Arial" w:cs="Arial"/>
-          <w:i/>
-          <w:iCs/>
-        </w:rPr>
-        <w:t>Navigation:</w:t>
-      </w:r>
-    </w:p>
-    <w:p>
-      <w:pPr>
-        <w:widowControl w:val="0"/>
-        <w:autoSpaceDE w:val="0"/>
-        <w:autoSpaceDN w:val="0"/>
-        <w:adjustRightInd w:val="0"/>
-        <w:rPr>
-          <w:rFonts w:ascii="Arial" w:hAnsi="Arial" w:cs="Arial"/>
-        </w:rPr>
-      </w:pPr>
-      <w:r>
-        <w:rPr>
-          <w:rFonts w:ascii="Arial" w:hAnsi="Arial" w:cs="Arial"/>
-        </w:rPr>
-        <w:t>1. About us</w:t>
-      </w:r>
-    </w:p>
-    <w:p>
-      <w:pPr>
-        <w:widowControl w:val="0"/>
-        <w:autoSpaceDE w:val="0"/>
-        <w:autoSpaceDN w:val="0"/>
-        <w:adjustRightInd w:val="0"/>
-        <w:rPr>
-          <w:rFonts w:ascii="Arial" w:hAnsi="Arial" w:cs="Arial"/>
-        </w:rPr>
-      </w:pPr>
-      <w:r>
-        <w:rPr>
-          <w:rFonts w:ascii="Arial" w:hAnsi="Arial" w:cs="Arial"/>
-        </w:rPr>
-        <w:t>2. Blog</w:t>
-      </w:r>
-    </w:p>
-    <w:p>
-      <w:pPr>
-        <w:widowControl w:val="0"/>
-        <w:autoSpaceDE w:val="0"/>
-        <w:autoSpaceDN w:val="0"/>
-        <w:adjustRightInd w:val="0"/>
-        <w:rPr>
-          <w:rFonts w:ascii="Arial" w:hAnsi="Arial" w:cs="Arial"/>
-        </w:rPr>
-      </w:pPr>
-      <w:r>
-        <w:rPr>
-          <w:rFonts w:ascii="Arial" w:hAnsi="Arial" w:cs="Arial"/>
-        </w:rPr>
-        <w:t>3. Press</w:t>
-      </w:r>
-    </w:p>
-    <w:p>
-      <w:pPr>
-        <w:widowControl w:val="0"/>
-        <w:autoSpaceDE w:val="0"/>
-        <w:autoSpaceDN w:val="0"/>
-        <w:adjustRightInd w:val="0"/>
-        <w:rPr>
-          <w:rFonts w:ascii="Arial" w:hAnsi="Arial" w:cs="Arial"/>
-        </w:rPr>
-      </w:pPr>
-      <w:r>
-        <w:rPr>
-          <w:rFonts w:ascii="Arial" w:hAnsi="Arial" w:cs="Arial"/>
-        </w:rPr>
-        <w:t>4. iOS App</w:t>
-      </w:r>
-    </w:p>
-    <w:p>
-      <w:pPr>
-        <w:widowControl w:val="0"/>
-        <w:autoSpaceDE w:val="0"/>
-        <w:autoSpaceDN w:val="0"/>
-        <w:adjustRightInd w:val="0"/>
-        <w:rPr>
-          <w:rFonts w:ascii="Arial" w:hAnsi="Arial" w:cs="Arial"/>
-        </w:rPr>
-      </w:pPr>
-      <w:r>
-        <w:rPr>
-          <w:rFonts w:ascii="Arial" w:hAnsi="Arial" w:cs="Arial"/>
-        </w:rPr>
-        <w:t>5. Android App</w:t>
-      </w:r>
-    </w:p>
-    <w:p>
-      <w:pPr>
-        <w:widowControl w:val="0"/>
-        <w:autoSpaceDE w:val="0"/>
-        <w:autoSpaceDN w:val="0"/>
-        <w:adjustRightInd w:val="0"/>
-        <w:rPr>
-          <w:rFonts w:ascii="Arial" w:hAnsi="Arial" w:cs="Arial"/>
-        </w:rPr>
-      </w:pPr>
-    </w:p>
-    <w:p>
-      <w:pPr>
-        <w:widowControl w:val="0"/>
-        <w:autoSpaceDE w:val="0"/>
-        <w:autoSpaceDN w:val="0"/>
-        <w:adjustRightInd w:val="0"/>
-        <w:outlineLvl w:val="0"/>
-        <w:rPr>
-          <w:rFonts w:ascii="Arial" w:hAnsi="Arial" w:cs="Arial"/>
-        </w:rPr>
-      </w:pPr>
-      <w:r>
-        <w:rPr>
-          <w:rFonts w:ascii="Arial" w:hAnsi="Arial" w:cs="Arial"/>
-        </w:rPr>
-        <w:t>Also include links to facebook, twitter, google+ and Instagram accounts.</w:t>
+        </w:rPr>
+        <w:t xml:space="preserve">Also include links to </w:t>
+      </w:r>
+      <w:proofErr w:type="spellStart"/>
+      <w:r>
+        <w:rPr>
+          <w:rFonts w:ascii="Arial" w:hAnsi="Arial" w:cs="Arial"/>
+        </w:rPr>
+        <w:t>facebook</w:t>
+      </w:r>
+      <w:proofErr w:type="spellEnd"/>
+      <w:r>
+        <w:rPr>
+          <w:rFonts w:ascii="Arial" w:hAnsi="Arial" w:cs="Arial"/>
+        </w:rPr>
+        <w:t>, twitter, google+ and Instagram accounts.</w:t>
       </w:r>
     </w:p>
     <w:p>
@@ -2536,8 +2672,8 @@
 </file>
 
 <file path=word/numbering.xml><?xml version="1.0" encoding="utf-8"?>
-<w:numbering xmlns:wpc="http://schemas.microsoft.com/office/word/2010/wordprocessingCanvas" xmlns:mo="http://schemas.microsoft.com/office/mac/office/2008/main" xmlns:mc="http://schemas.openxmlformats.org/markup-compatibility/2006" xmlns:mv="urn:schemas-microsoft-com:mac:vml" xmlns:o="urn:schemas-microsoft-com:office:office" xmlns:r="http://schemas.openxmlformats.org/officeDocument/2006/relationships" xmlns:m="http://schemas.openxmlformats.org/officeDocument/2006/math" xmlns:v="urn:schemas-microsoft-com:vml" xmlns:wp14="http://schemas.microsoft.com/office/word/2010/wordprocessingDrawing" xmlns:wp="http://schemas.openxmlformats.org/drawingml/2006/wordprocessingDrawing" xmlns:w10="urn:schemas-microsoft-com:office:word" xmlns:w="http://schemas.openxmlformats.org/wordprocessingml/2006/main" xmlns:w14="http://schemas.microsoft.com/office/word/2010/wordml" xmlns:w15="http://schemas.microsoft.com/office/word/2012/wordml" xmlns:wpg="http://schemas.microsoft.com/office/word/2010/wordprocessingGroup" xmlns:wpi="http://schemas.microsoft.com/office/word/2010/wordprocessingInk" xmlns:wne="http://schemas.microsoft.com/office/word/2006/wordml" xmlns:wps="http://schemas.microsoft.com/office/word/2010/wordprocessingShape" mc:Ignorable="w14 w15 wp14">
-  <w:abstractNum w:abstractNumId="0">
+<w:numbering xmlns:wpc="http://schemas.microsoft.com/office/word/2010/wordprocessingCanvas" xmlns:cx="http://schemas.microsoft.com/office/drawing/2014/chartex" xmlns:cx1="http://schemas.microsoft.com/office/drawing/2015/9/8/chartex" xmlns:cx2="http://schemas.microsoft.com/office/drawing/2015/10/21/chartex" xmlns:cx3="http://schemas.microsoft.com/office/drawing/2016/5/9/chartex" xmlns:cx4="http://schemas.microsoft.com/office/drawing/2016/5/10/chartex" xmlns:cx5="http://schemas.microsoft.com/office/drawing/2016/5/11/chartex" xmlns:cx6="http://schemas.microsoft.com/office/drawing/2016/5/12/chartex" xmlns:cx7="http://schemas.microsoft.com/office/drawing/2016/5/13/chartex" xmlns:cx8="http://schemas.microsoft.com/office/drawing/2016/5/14/chartex" xmlns:mc="http://schemas.openxmlformats.org/markup-compatibility/2006" xmlns:aink="http://schemas.microsoft.com/office/drawing/2016/ink" xmlns:am3d="http://schemas.microsoft.com/office/drawing/2017/model3d" xmlns:o="urn:schemas-microsoft-com:office:office" xmlns:r="http://schemas.openxmlformats.org/officeDocument/2006/relationships" xmlns:m="http://schemas.openxmlformats.org/officeDocument/2006/math" xmlns:v="urn:schemas-microsoft-com:vml" xmlns:wp14="http://schemas.microsoft.com/office/word/2010/wordprocessingDrawing" xmlns:wp="http://schemas.openxmlformats.org/drawingml/2006/wordprocessingDrawing" xmlns:w10="urn:schemas-microsoft-com:office:word" xmlns:w="http://schemas.openxmlformats.org/wordprocessingml/2006/main" xmlns:w14="http://schemas.microsoft.com/office/word/2010/wordml" xmlns:w15="http://schemas.microsoft.com/office/word/2012/wordml" xmlns:w16cid="http://schemas.microsoft.com/office/word/2016/wordml/cid" xmlns:w16se="http://schemas.microsoft.com/office/word/2015/wordml/symex" xmlns:wpg="http://schemas.microsoft.com/office/word/2010/wordprocessingGroup" xmlns:wpi="http://schemas.microsoft.com/office/word/2010/wordprocessingInk" xmlns:wne="http://schemas.microsoft.com/office/word/2006/wordml" xmlns:wps="http://schemas.microsoft.com/office/word/2010/wordprocessingShape" mc:Ignorable="w14 w15 w16se w16cid wp14">
+  <w:abstractNum w:abstractNumId="0" w15:restartNumberingAfterBreak="0">
     <w:nsid w:val="00000001"/>
     <w:multiLevelType w:val="hybridMultilevel"/>
     <w:tmpl w:val="00000001"/>
@@ -2591,7 +2727,7 @@
       <w:lvlJc w:val="left"/>
     </w:lvl>
   </w:abstractNum>
-  <w:abstractNum w:abstractNumId="1">
+  <w:abstractNum w:abstractNumId="1" w15:restartNumberingAfterBreak="0">
     <w:nsid w:val="00000002"/>
     <w:multiLevelType w:val="hybridMultilevel"/>
     <w:tmpl w:val="00000002"/>
@@ -2655,7 +2791,7 @@
 </file>
 
 <file path=word/styles.xml><?xml version="1.0" encoding="utf-8"?>
-<w:styles xmlns:mc="http://schemas.openxmlformats.org/markup-compatibility/2006" xmlns:r="http://schemas.openxmlformats.org/officeDocument/2006/relationships" xmlns:w="http://schemas.openxmlformats.org/wordprocessingml/2006/main" xmlns:w14="http://schemas.microsoft.com/office/word/2010/wordml" xmlns:w15="http://schemas.microsoft.com/office/word/2012/wordml" mc:Ignorable="w14 w15">
+<w:styles xmlns:mc="http://schemas.openxmlformats.org/markup-compatibility/2006" xmlns:r="http://schemas.openxmlformats.org/officeDocument/2006/relationships" xmlns:w="http://schemas.openxmlformats.org/wordprocessingml/2006/main" xmlns:w14="http://schemas.microsoft.com/office/word/2010/wordml" xmlns:w15="http://schemas.microsoft.com/office/word/2012/wordml" xmlns:w16cid="http://schemas.microsoft.com/office/word/2016/wordml/cid" xmlns:w16se="http://schemas.microsoft.com/office/word/2015/wordml/symex" mc:Ignorable="w14 w15 w16se w16cid">
   <w:docDefaults>
     <w:rPrDefault>
       <w:rPr>
@@ -2667,7 +2803,7 @@
     </w:rPrDefault>
     <w:pPrDefault/>
   </w:docDefaults>
-  <w:latentStyles w:defLockedState="0" w:defUIPriority="99" w:defSemiHidden="0" w:defUnhideWhenUsed="0" w:defQFormat="0" w:count="380">
+  <w:latentStyles w:defLockedState="0" w:defUIPriority="99" w:defSemiHidden="0" w:defUnhideWhenUsed="0" w:defQFormat="0" w:count="375">
     <w:lsdException w:name="Normal" w:uiPriority="0" w:qFormat="1"/>
     <w:lsdException w:name="heading 1" w:uiPriority="9" w:qFormat="1"/>
     <w:lsdException w:name="heading 2" w:semiHidden="1" w:uiPriority="9" w:unhideWhenUsed="1" w:qFormat="1"/>
@@ -2824,15 +2960,6 @@
     <w:lsdException w:name="Balloon Text" w:semiHidden="1" w:unhideWhenUsed="1"/>
     <w:lsdException w:name="Table Grid" w:uiPriority="39"/>
     <w:lsdException w:name="Table Theme" w:semiHidden="1" w:unhideWhenUsed="1"/>
-    <w:lsdException w:name="Note Level 1" w:semiHidden="1" w:unhideWhenUsed="1"/>
-    <w:lsdException w:name="Note Level 2" w:semiHidden="1" w:unhideWhenUsed="1"/>
-    <w:lsdException w:name="Note Level 3" w:semiHidden="1" w:unhideWhenUsed="1"/>
-    <w:lsdException w:name="Note Level 4" w:semiHidden="1" w:unhideWhenUsed="1"/>
-    <w:lsdException w:name="Note Level 5" w:semiHidden="1" w:unhideWhenUsed="1"/>
-    <w:lsdException w:name="Note Level 6" w:semiHidden="1" w:unhideWhenUsed="1"/>
-    <w:lsdException w:name="Note Level 7" w:semiHidden="1" w:unhideWhenUsed="1"/>
-    <w:lsdException w:name="Note Level 8" w:semiHidden="1" w:unhideWhenUsed="1"/>
-    <w:lsdException w:name="Note Level 9" w:semiHidden="1" w:unhideWhenUsed="1"/>
     <w:lsdException w:name="Placeholder Text" w:semiHidden="1"/>
     <w:lsdException w:name="No Spacing" w:uiPriority="1" w:qFormat="1"/>
     <w:lsdException w:name="Light Shading" w:uiPriority="60"/>

</xml_diff>